<commit_message>
correct certain terms on A7
</commit_message>
<xml_diff>
--- a/A7-final-report.docx
+++ b/A7-final-report.docx
@@ -123,9 +123,11 @@
       <w:r>
         <w:t xml:space="preserve"> (</w:t>
       </w:r>
+      <w:proofErr w:type="spellStart"/>
       <w:r>
         <w:t>Şahin</w:t>
       </w:r>
+      <w:proofErr w:type="spellEnd"/>
       <w:r>
         <w:t xml:space="preserve"> et al.</w:t>
       </w:r>
@@ -150,8 +152,13 @@
       <w:r>
         <w:t>and food security (</w:t>
       </w:r>
-      <w:r>
-        <w:t>Raifman et al. 2020</w:t>
+      <w:proofErr w:type="spellStart"/>
+      <w:r>
+        <w:t>Raifman</w:t>
+      </w:r>
+      <w:proofErr w:type="spellEnd"/>
+      <w:r>
+        <w:t xml:space="preserve"> et al. 2020</w:t>
       </w:r>
       <w:r>
         <w:t xml:space="preserve">), not </w:t>
@@ -224,7 +231,7 @@
         <w:t xml:space="preserve">cumulatively </w:t>
       </w:r>
       <w:r>
-        <w:t xml:space="preserve">confirmed cases per country in the U.S. The second dataset is the </w:t>
+        <w:t xml:space="preserve">confirmed cases per county in the U.S. The second dataset is the </w:t>
       </w:r>
       <w:r>
         <w:t>mask mandates dataset</w:t>
@@ -272,8 +279,13 @@
         <w:t xml:space="preserve">As for the second research question, I started by calculating the Pearson correlation coefficient, </w:t>
       </w:r>
       <w:r>
-        <w:t>which ranges from -1 to 1, to measure the global synchrony of the two time</w:t>
-      </w:r>
+        <w:t xml:space="preserve">which ranges from -1 to 1, to measure the global synchrony of the </w:t>
+      </w:r>
+      <w:proofErr w:type="gramStart"/>
+      <w:r>
+        <w:t>two time</w:t>
+      </w:r>
+      <w:proofErr w:type="gramEnd"/>
       <w:r>
         <w:t xml:space="preserve"> </w:t>
       </w:r>
@@ -310,6 +322,7 @@
       <w:r>
         <w:t xml:space="preserve"> about the data, I furthered my investigation by looking for dynamic signals using Time Lagged Cross Correlation (</w:t>
       </w:r>
+      <w:proofErr w:type="spellStart"/>
       <w:r>
         <w:rPr>
           <w:rFonts w:ascii="Arial" w:eastAsia="Times New Roman" w:hAnsi="Arial" w:cs="Arial"/>
@@ -318,8 +331,9 @@
           <w:szCs w:val="22"/>
           <w:shd w:val="clear" w:color="auto" w:fill="FFFFFF"/>
         </w:rPr>
-        <w:t>Podobnik, B., &amp; Stanley, H. E, 2008</w:t>
-      </w:r>
+        <w:t>Podobnik</w:t>
+      </w:r>
+      <w:proofErr w:type="spellEnd"/>
       <w:r>
         <w:rPr>
           <w:rFonts w:ascii="Arial" w:eastAsia="Times New Roman" w:hAnsi="Arial" w:cs="Arial"/>
@@ -328,6 +342,16 @@
           <w:szCs w:val="22"/>
           <w:shd w:val="clear" w:color="auto" w:fill="FFFFFF"/>
         </w:rPr>
+        <w:t>, B., &amp; Stanley, H. E, 2008</w:t>
+      </w:r>
+      <w:r>
+        <w:rPr>
+          <w:rFonts w:ascii="Arial" w:eastAsia="Times New Roman" w:hAnsi="Arial" w:cs="Arial"/>
+          <w:color w:val="222222"/>
+          <w:sz w:val="22"/>
+          <w:szCs w:val="22"/>
+          <w:shd w:val="clear" w:color="auto" w:fill="FFFFFF"/>
+        </w:rPr>
         <w:t xml:space="preserve">). </w:t>
       </w:r>
     </w:p>
@@ -385,7 +409,13 @@
         <w:rPr>
           <w:rFonts w:asciiTheme="minorHAnsi" w:eastAsiaTheme="minorEastAsia" w:hAnsiTheme="minorHAnsi" w:cstheme="minorBidi"/>
         </w:rPr>
-        <w:t xml:space="preserve">All datasets don’t reveal any personal information, rather they only give aggregated data at the county level. </w:t>
+        <w:t xml:space="preserve">None of the </w:t>
+      </w:r>
+      <w:r>
+        <w:rPr>
+          <w:rFonts w:asciiTheme="minorHAnsi" w:eastAsiaTheme="minorEastAsia" w:hAnsiTheme="minorHAnsi" w:cstheme="minorBidi"/>
+        </w:rPr>
+        <w:t xml:space="preserve">datasets reveal any personal information, rather they only give aggregated data at the county level. </w:t>
       </w:r>
       <w:r>
         <w:rPr>
@@ -439,7 +469,13 @@
         <w:rPr>
           <w:rFonts w:asciiTheme="minorHAnsi" w:eastAsiaTheme="minorEastAsia" w:hAnsiTheme="minorHAnsi" w:cstheme="minorBidi"/>
         </w:rPr>
-        <w:t>Looking for information about a specific survey?, n.d.).</w:t>
+        <w:t>U.S. Bureau of Labor Statistics.</w:t>
+      </w:r>
+      <w:r>
+        <w:rPr>
+          <w:rFonts w:asciiTheme="minorHAnsi" w:eastAsiaTheme="minorEastAsia" w:hAnsiTheme="minorHAnsi" w:cstheme="minorBidi"/>
+        </w:rPr>
+        <w:t>, n.d.).</w:t>
       </w:r>
       <w:r>
         <w:rPr>
@@ -712,16 +748,32 @@
     </w:p>
     <w:p>
       <w:r>
-        <w:t xml:space="preserve">The trend of unemployment rate in Denver between January 2019 and October 2021 is shown in Fig 2 below. There was an unprecedented rapid increase around April 2021, when multiple regions in the U.S started to see a rapid infection of COVID-19. However, the unemployment rate didn’t stay at the peak for very long. It rapidly decreased from 13% to </w:t>
-      </w:r>
-      <w:r>
-        <w:t xml:space="preserve">around 9% three months later, and it has been steadily decreasing until October 2021. Although continuous declining trend is reassuring, it worth noting that the unemployment rate has not returned to pre-pandemic level yet. To examine if there is any correlation between unemployment rate and infection rate in Denver, I only focused on the unemployment rate from February 2020 to make sure the two time series share the same length of time. </w:t>
+        <w:t xml:space="preserve">The trend of unemployment rate in Denver between January 2019 and October 2021 is shown in Fig 2 below. There was an unprecedented increase around April 2021, when multiple regions in the U.S started to see a rapid infection of COVID-19. However, the unemployment rate didn’t stay at the peak for very long. It rapidly decreased from 13% to </w:t>
+      </w:r>
+      <w:r>
+        <w:t xml:space="preserve">around 9% three months later, and it has been steadily decreasing until October 2021. Although continuous declining trend is reassuring, it worth noting that the unemployment rate has not returned to pre-pandemic level yet. To examine if there is any correlation between unemployment rate and infection rate in Denver, I only focused on the unemployment rate from February 2020 to make sure the </w:t>
+      </w:r>
+      <w:proofErr w:type="gramStart"/>
+      <w:r>
+        <w:t>two time</w:t>
+      </w:r>
+      <w:proofErr w:type="gramEnd"/>
+      <w:r>
+        <w:t xml:space="preserve"> series share the same length of time. </w:t>
       </w:r>
     </w:p>
     <w:p/>
     <w:p>
       <w:r>
-        <w:t xml:space="preserve">As indicated in Fig 3, when putting the two rates in the same graph, I noticed there is no obvious correlation overall. However, to find evidence supporting my claim, I computed the Pearson coefficient correlation score for the two time series as planned. The Pearson r for the two rates is around -0.035, which indicates that there is almost no correlation between them. However, as addressed in the last section, Pearson r only provides insights about the global synchrony without any details about dynamic signals. Because it is possible to see the trend of one time series happen a few days before that of the other, I continued the analysis by calculating the cross correlation between the two rates. </w:t>
+        <w:t xml:space="preserve">As indicated in Fig 3, when putting the two rates in the same graph, I noticed there is no obvious correlation overall. However, to find evidence supporting my claim, I computed the Pearson coefficient correlation score for the </w:t>
+      </w:r>
+      <w:proofErr w:type="gramStart"/>
+      <w:r>
+        <w:t>two time</w:t>
+      </w:r>
+      <w:proofErr w:type="gramEnd"/>
+      <w:r>
+        <w:t xml:space="preserve"> series as planned. The Pearson r for the two rates is around -0.035, which indicates that there is almost no correlation between them. However, as addressed in the last section, Pearson r only provides insights about the global synchrony without any details about dynamic signals. Because it is possible to see the trend of one time series happen a few days before that of the other, I continued the analysis by calculating the cross correlation between the two rates. </w:t>
       </w:r>
     </w:p>
     <w:p>
@@ -1104,7 +1156,13 @@
     <w:p>
       <w:r>
         <w:tab/>
-        <w:t xml:space="preserve">In general, there are three critical limitations of the current study, ranging from flaws in data to assumptions in statistical methods, that could have impacted the result in an important way. </w:t>
+        <w:t>In general, there are three critical limitations of the current study, ranging from flaws in data to assumptions in statistical methods, that could have impacted the result in important way</w:t>
+      </w:r>
+      <w:r>
+        <w:t>s</w:t>
+      </w:r>
+      <w:r>
+        <w:t xml:space="preserve">. </w:t>
       </w:r>
     </w:p>
     <w:p>
@@ -1124,7 +1182,13 @@
         <w:t xml:space="preserve">. </w:t>
       </w:r>
       <w:r>
-        <w:t xml:space="preserve">To identity the correlation between the time series, unemployment rate was assumed to be stable over each month, which is not necessarily true in the real life. However, daily unemployment rate is hard to estimated or obtained, </w:t>
+        <w:t xml:space="preserve">To identity the correlation between the time series, unemployment rate was assumed to be stable over each month, which is not necessarily true in the real life. However, daily unemployment rate is hard to </w:t>
+      </w:r>
+      <w:r>
+        <w:t xml:space="preserve">be </w:t>
+      </w:r>
+      <w:r>
+        <w:t xml:space="preserve">estimated or obtained, </w:t>
       </w:r>
       <w:r>
         <w:t xml:space="preserve">so the effect of data with two types of frequencies is hardly changeable, unless other methods are applied to gain daily unemployment rate, such as smoothing techniques. </w:t>
@@ -1156,10 +1220,24 @@
         <w:t xml:space="preserve">The last major limitation of this study relates to the assumption of using Pearson r. The correlation coefficient score has been repetitively used for the detection of both the overall and the local synchrony. One assumption held by Pearson r is the </w:t>
       </w:r>
       <w:r>
-        <w:t>homoscedasticity of the data, which might not be true given the fluctuations in both two time series.</w:t>
-      </w:r>
-      <w:r>
-        <w:t xml:space="preserve"> In the case of cross correlation, an addition assumption is the stationarity of the time series, which was mostly satisfied because neither unemployment rate nor infection rate were heavily affected by seasonality. </w:t>
+        <w:t xml:space="preserve">homoscedasticity of the data, which might not be true given the fluctuations in </w:t>
+      </w:r>
+      <w:proofErr w:type="gramStart"/>
+      <w:r>
+        <w:t>both two</w:t>
+      </w:r>
+      <w:proofErr w:type="gramEnd"/>
+      <w:r>
+        <w:t xml:space="preserve"> time series.</w:t>
+      </w:r>
+      <w:r>
+        <w:t xml:space="preserve"> In the case of cross correlation, an addition</w:t>
+      </w:r>
+      <w:r>
+        <w:t>al</w:t>
+      </w:r>
+      <w:r>
+        <w:t xml:space="preserve"> assumption is the stationarity of the time series, which was mostly satisfied because neither unemployment rate nor infection rate were heavily affected by seasonality. </w:t>
       </w:r>
       <w:r>
         <w:t xml:space="preserve">Because of the limitation for the assumptions of </w:t>
@@ -1171,7 +1249,13 @@
         <w:t xml:space="preserve">method, the power of relevant statistics was inevitably less than if all conditions were met. </w:t>
       </w:r>
       <w:r>
-        <w:t xml:space="preserve">Therefore, it is important to point this out for readers so that they can interpret the results with an appropriate context. </w:t>
+        <w:t xml:space="preserve">Therefore, it is important to point this out </w:t>
+      </w:r>
+      <w:r>
+        <w:t>to</w:t>
+      </w:r>
+      <w:r>
+        <w:t xml:space="preserve"> readers so that they can interpret the results with an appropriate context. </w:t>
       </w:r>
     </w:p>
     <w:p/>
@@ -1207,7 +1291,15 @@
     <w:p>
       <w:r>
         <w:tab/>
-        <w:t xml:space="preserve">As for the second question, I would like to see if there was any correlation between the unemployment rate and infection rate in Denver. After computing Pearson r for overall and local synchrony, it turned out there was no evidence supporting a strong correlation between the two time series. </w:t>
+        <w:t xml:space="preserve">As for the second question, I would like to see if there was any correlation between the unemployment rate and infection rate in Denver. After computing Pearson r for overall and local synchrony, it turned out there was no evidence supporting a strong correlation between the </w:t>
+      </w:r>
+      <w:proofErr w:type="gramStart"/>
+      <w:r>
+        <w:t>two time</w:t>
+      </w:r>
+      <w:proofErr w:type="gramEnd"/>
+      <w:r>
+        <w:t xml:space="preserve"> series. </w:t>
       </w:r>
       <w:r>
         <w:t xml:space="preserve">However, other relevant factors, as discussed in </w:t>
@@ -1225,13 +1317,33 @@
         <w:t xml:space="preserve"> by </w:t>
       </w:r>
       <w:r>
-        <w:t xml:space="preserve">future research to investigate the relationship between unemployment rate and COVID-related metrics. </w:t>
-      </w:r>
-    </w:p>
-    <w:p>
-      <w:r>
-        <w:tab/>
-        <w:t xml:space="preserve">Doing this project has greatly enhanced my understanding of human centered data science by allowing me to go through every step that data scientists have to follow for most of the analysis projects. From collecting to cleaning data, I was constantly reminded to think about potential ethical issues, such as privacy, and validity of assumptions, such as the term ‘population at risk’. When doing the analysis, </w:t>
+        <w:t xml:space="preserve">future research to </w:t>
+      </w:r>
+      <w:r>
+        <w:t>study</w:t>
+      </w:r>
+      <w:r>
+        <w:t xml:space="preserve"> the relationship between unemployment rate and COVID-related metrics. </w:t>
+      </w:r>
+    </w:p>
+    <w:p>
+      <w:r>
+        <w:tab/>
+        <w:t xml:space="preserve">Doing this project has greatly enhanced my understanding of human centered data science by allowing me to go through every step that data scientists </w:t>
+      </w:r>
+      <w:proofErr w:type="gramStart"/>
+      <w:r>
+        <w:t>have to</w:t>
+      </w:r>
+      <w:proofErr w:type="gramEnd"/>
+      <w:r>
+        <w:t xml:space="preserve"> follow for most of</w:t>
+      </w:r>
+      <w:r>
+        <w:t xml:space="preserve"> </w:t>
+      </w:r>
+      <w:r>
+        <w:t xml:space="preserve">analysis projects. From collecting to cleaning data, I was constantly reminded to think about potential ethical issues, such as privacy, and validity of assumptions, such as the term ‘population at risk’. When doing the analysis, </w:t>
       </w:r>
       <w:r>
         <w:t xml:space="preserve">I was more aware of algorithmic bias brought by partial violation of statistical assumption than before, and I recorded them in the paper to make the whole pipeline more transparent and accountable. Legal considerations, such as copyright of data, along with other documentary steps will be provided as well to ensure the reproducibility of the project and help future researchers to extend relevant studies.  </w:t>
@@ -1284,21 +1396,46 @@
         <w:tab/>
       </w:r>
       <w:r>
-        <w:t>reports/weso/2020/lang--en/index.htm.</w:t>
-      </w:r>
-    </w:p>
-    <w:p>
-      <w:pPr>
-        <w:rPr>
-          <w:rFonts w:eastAsia="Times New Roman"/>
-        </w:rPr>
-      </w:pPr>
+        <w:t>reports/</w:t>
+      </w:r>
+      <w:proofErr w:type="spellStart"/>
+      <w:r>
+        <w:t>weso</w:t>
+      </w:r>
+      <w:proofErr w:type="spellEnd"/>
+      <w:r>
+        <w:t>/2020/lang--</w:t>
+      </w:r>
+      <w:proofErr w:type="spellStart"/>
+      <w:r>
+        <w:t>en</w:t>
+      </w:r>
+      <w:proofErr w:type="spellEnd"/>
+      <w:r>
+        <w:t>/index.htm.</w:t>
+      </w:r>
+    </w:p>
+    <w:p>
+      <w:pPr>
+        <w:rPr>
+          <w:rFonts w:eastAsia="Times New Roman"/>
+        </w:rPr>
+      </w:pPr>
+      <w:proofErr w:type="spellStart"/>
       <w:r>
         <w:rPr>
           <w:rFonts w:eastAsia="Times New Roman"/>
           <w:color w:val="000000"/>
         </w:rPr>
-        <w:t xml:space="preserve">Jin Hyun Cheong, P. D. (2021, March 13). </w:t>
+        <w:t>Jin</w:t>
+      </w:r>
+      <w:proofErr w:type="spellEnd"/>
+      <w:r>
+        <w:rPr>
+          <w:rFonts w:eastAsia="Times New Roman"/>
+          <w:color w:val="000000"/>
+        </w:rPr>
+        <w:t xml:space="preserve"> Hyun Cheong, P. D. (2021, March 13). </w:t>
       </w:r>
       <w:r>
         <w:rPr>
@@ -1377,13 +1514,23 @@
           <w:rFonts w:eastAsia="Times New Roman"/>
         </w:rPr>
       </w:pPr>
+      <w:proofErr w:type="spellStart"/>
       <w:r>
         <w:rPr>
           <w:rFonts w:eastAsia="Times New Roman"/>
           <w:color w:val="222222"/>
           <w:shd w:val="clear" w:color="auto" w:fill="FFFFFF"/>
         </w:rPr>
-        <w:t>Podobnik, B., &amp; Stanley, H. E. (2008). Detrended cross-correlation analysis: a new method for </w:t>
+        <w:t>Podobnik</w:t>
+      </w:r>
+      <w:proofErr w:type="spellEnd"/>
+      <w:r>
+        <w:rPr>
+          <w:rFonts w:eastAsia="Times New Roman"/>
+          <w:color w:val="222222"/>
+          <w:shd w:val="clear" w:color="auto" w:fill="FFFFFF"/>
+        </w:rPr>
+        <w:t>, B., &amp; Stanley, H. E. (2008). Detrended cross-correlation analysis: a new method for </w:t>
       </w:r>
     </w:p>
     <w:p>
@@ -1442,8 +1589,29 @@
       </w:r>
     </w:p>
     <w:p>
-      <w:r>
-        <w:t xml:space="preserve">Raifman, J., Bor, J., &amp; Venkataramani, A. (2021). Association between receipt of Unemployment </w:t>
+      <w:proofErr w:type="spellStart"/>
+      <w:r>
+        <w:t>Raifman</w:t>
+      </w:r>
+      <w:proofErr w:type="spellEnd"/>
+      <w:r>
+        <w:t xml:space="preserve">, J., </w:t>
+      </w:r>
+      <w:proofErr w:type="spellStart"/>
+      <w:r>
+        <w:t>Bor</w:t>
+      </w:r>
+      <w:proofErr w:type="spellEnd"/>
+      <w:r>
+        <w:t xml:space="preserve">, J., &amp; </w:t>
+      </w:r>
+      <w:proofErr w:type="spellStart"/>
+      <w:r>
+        <w:t>Venkataramani</w:t>
+      </w:r>
+      <w:proofErr w:type="spellEnd"/>
+      <w:r>
+        <w:t xml:space="preserve">, A. (2021). Association between receipt of Unemployment </w:t>
       </w:r>
     </w:p>
     <w:p>
@@ -1496,8 +1664,21 @@
       </w:r>
     </w:p>
     <w:p>
-      <w:r>
-        <w:t xml:space="preserve">Şahin, A., Tasci, M., &amp; Yan, J. (2020). The unemployment cost of COVID-19: How high and how </w:t>
+      <w:proofErr w:type="spellStart"/>
+      <w:r>
+        <w:t>Şahin</w:t>
+      </w:r>
+      <w:proofErr w:type="spellEnd"/>
+      <w:r>
+        <w:t xml:space="preserve">, A., </w:t>
+      </w:r>
+      <w:proofErr w:type="spellStart"/>
+      <w:r>
+        <w:t>Tasci</w:t>
+      </w:r>
+      <w:proofErr w:type="spellEnd"/>
+      <w:r>
+        <w:t xml:space="preserve">, M., &amp; Yan, J. (2020). The unemployment cost of COVID-19: How high and how </w:t>
       </w:r>
     </w:p>
     <w:p>
@@ -1783,7 +1964,15 @@
           <w:color w:val="202122"/>
           <w:shd w:val="clear" w:color="auto" w:fill="FFFFFF"/>
         </w:rPr>
-        <w:t xml:space="preserve">Licensed under </w:t>
+        <w:t>It is l</w:t>
+      </w:r>
+      <w:r>
+        <w:rPr>
+          <w:rFonts w:eastAsia="Times New Roman"/>
+          <w:color w:val="202122"/>
+          <w:shd w:val="clear" w:color="auto" w:fill="FFFFFF"/>
+        </w:rPr>
+        <w:t xml:space="preserve">icensed under </w:t>
       </w:r>
       <w:hyperlink r:id="rId10" w:history="1">
         <w:r>
@@ -1950,7 +2139,19 @@
         <w:rPr>
           <w:rFonts w:eastAsia="Times New Roman"/>
         </w:rPr>
-        <w:t xml:space="preserve">, this dataset is in the public domain and is free to be used without specific permission, but required to cite the U.S. Bureau of Labor Statistics as a source. </w:t>
+        <w:t xml:space="preserve">, this dataset is in the public domain and is free to be used without specific </w:t>
+      </w:r>
+      <w:r>
+        <w:rPr>
+          <w:rFonts w:eastAsia="Times New Roman"/>
+        </w:rPr>
+        <w:t>permission but</w:t>
+      </w:r>
+      <w:r>
+        <w:rPr>
+          <w:rFonts w:eastAsia="Times New Roman"/>
+        </w:rPr>
+        <w:t xml:space="preserve"> required to cite the U.S. Bureau of Labor Statistics as a source. </w:t>
       </w:r>
     </w:p>
     <w:p>

</xml_diff>